<commit_message>
mise en gras des noms de boutons dans le texte
</commit_message>
<xml_diff>
--- a/Projet AN - Landais - Fourniol.docx
+++ b/Projet AN - Landais - Fourniol.docx
@@ -371,13 +371,6 @@
                 <w:t>erwann.landais@ensta-bretagne.org</w:t>
               </w:r>
             </w:hyperlink>
-            <w:r>
-              <w:rPr>
-                <w:rStyle w:val="LienInternet"/>
-                <w:sz w:val="24"/>
-              </w:rPr>
-              <w:t>,</w:t>
-            </w:r>
           </w:p>
           <w:p>
             <w:pPr>
@@ -403,16 +396,25 @@
           <w:p>
             <w:pPr>
               <w:spacing w:after="0" w:line="240" w:lineRule="auto"/>
-            </w:pPr>
-            <w:r>
               <w:rPr>
                 <w:rFonts w:ascii="Times New Roman" w:eastAsia="Times New Roman" w:hAnsi="Times New Roman" w:cs="Times New Roman"/>
                 <w:sz w:val="24"/>
                 <w:szCs w:val="24"/>
                 <w:lang w:eastAsia="fr-FR"/>
               </w:rPr>
-              <w:t>nathan.fourniol@ensta-bretagne.org,</w:t>
-            </w:r>
+            </w:pPr>
+            <w:hyperlink r:id="rId14" w:history="1">
+              <w:r>
+                <w:rPr>
+                  <w:rStyle w:val="Lienhypertexte"/>
+                  <w:rFonts w:ascii="Times New Roman" w:eastAsia="Times New Roman" w:hAnsi="Times New Roman" w:cs="Times New Roman"/>
+                  <w:sz w:val="24"/>
+                  <w:szCs w:val="24"/>
+                  <w:lang w:eastAsia="fr-FR"/>
+                </w:rPr>
+                <w:t>nathan.fourniol@ensta-bretagne.org</w:t>
+              </w:r>
+            </w:hyperlink>
           </w:p>
           <w:p>
             <w:pPr>
@@ -423,11 +425,13 @@
                 <w:lang w:val="es-ES"/>
               </w:rPr>
             </w:pPr>
+            <w:bookmarkStart w:id="0" w:name="_GoBack"/>
+            <w:bookmarkEnd w:id="0"/>
           </w:p>
         </w:tc>
       </w:tr>
     </w:tbl>
-    <w:bookmarkStart w:id="0" w:name="_Toc2539906" w:displacedByCustomXml="next"/>
+    <w:bookmarkStart w:id="1" w:name="_Toc2539906" w:displacedByCustomXml="next"/>
     <w:sdt>
       <w:sdtPr>
         <w:rPr>
@@ -452,7 +456,7 @@
           <w:r>
             <w:t>Table des matières</w:t>
           </w:r>
-          <w:bookmarkEnd w:id="0"/>
+          <w:bookmarkEnd w:id="1"/>
         </w:p>
         <w:p/>
         <w:p>
@@ -1330,11 +1334,11 @@
           <w:pPr>
             <w:pStyle w:val="Titre1"/>
           </w:pPr>
-          <w:bookmarkStart w:id="1" w:name="_Toc2539907"/>
+          <w:bookmarkStart w:id="2" w:name="_Toc2539907"/>
           <w:r>
             <w:t>I) Généralités sur le langage assembleur choisi</w:t>
           </w:r>
-          <w:bookmarkEnd w:id="1"/>
+          <w:bookmarkEnd w:id="2"/>
         </w:p>
         <w:p/>
         <w:p>
@@ -1378,22 +1382,22 @@
           <w:pPr>
             <w:pStyle w:val="Titre1"/>
           </w:pPr>
-          <w:bookmarkStart w:id="2" w:name="_Toc2539908"/>
+          <w:bookmarkStart w:id="3" w:name="_Toc2539908"/>
           <w:r>
             <w:t>II) Description de l’assembleur et du codeur de données</w:t>
           </w:r>
-          <w:bookmarkEnd w:id="2"/>
+          <w:bookmarkEnd w:id="3"/>
         </w:p>
         <w:p/>
         <w:p>
           <w:pPr>
             <w:pStyle w:val="Titre2"/>
           </w:pPr>
-          <w:bookmarkStart w:id="3" w:name="_Toc2539909"/>
+          <w:bookmarkStart w:id="4" w:name="_Toc2539909"/>
           <w:r>
             <w:t>1) Description générale de l’assembleur</w:t>
           </w:r>
-          <w:bookmarkEnd w:id="3"/>
+          <w:bookmarkEnd w:id="4"/>
         </w:p>
         <w:p/>
         <w:p>
@@ -1424,11 +1428,11 @@
           <w:pPr>
             <w:pStyle w:val="Titre2"/>
           </w:pPr>
-          <w:bookmarkStart w:id="4" w:name="_Toc2539910"/>
+          <w:bookmarkStart w:id="5" w:name="_Toc2539910"/>
           <w:r>
             <w:t>2) Fonctions principales de l’assembleur</w:t>
           </w:r>
-          <w:bookmarkEnd w:id="4"/>
+          <w:bookmarkEnd w:id="5"/>
         </w:p>
         <w:p/>
         <w:p>
@@ -1623,11 +1627,11 @@
           <w:pPr>
             <w:pStyle w:val="Titre2"/>
           </w:pPr>
-          <w:bookmarkStart w:id="5" w:name="_Toc2539911"/>
+          <w:bookmarkStart w:id="6" w:name="_Toc2539911"/>
           <w:r>
             <w:t>3) Description et particularités du codeur de données</w:t>
           </w:r>
-          <w:bookmarkEnd w:id="5"/>
+          <w:bookmarkEnd w:id="6"/>
         </w:p>
         <w:p/>
         <w:p>
@@ -1691,11 +1695,11 @@
           <w:pPr>
             <w:pStyle w:val="Titre1"/>
           </w:pPr>
-          <w:bookmarkStart w:id="6" w:name="_Toc2539912"/>
+          <w:bookmarkStart w:id="7" w:name="_Toc2539912"/>
           <w:r>
             <w:t>III) Description de l’ISS</w:t>
           </w:r>
-          <w:bookmarkEnd w:id="6"/>
+          <w:bookmarkEnd w:id="7"/>
           <w:r>
             <w:t xml:space="preserve"> </w:t>
           </w:r>
@@ -1862,22 +1866,22 @@
           <w:pPr>
             <w:pStyle w:val="Titre1"/>
           </w:pPr>
-          <w:bookmarkStart w:id="7" w:name="_Toc2539913"/>
+          <w:bookmarkStart w:id="8" w:name="_Toc2539913"/>
           <w:r>
             <w:t>IV) Évaluation de l’ISS</w:t>
           </w:r>
-          <w:bookmarkEnd w:id="7"/>
+          <w:bookmarkEnd w:id="8"/>
         </w:p>
         <w:p/>
         <w:p>
           <w:r>
             <w:t xml:space="preserve">Afin d’évaluer les performances maximales de notre ISS, nous avons créé un programme appelé </w:t>
           </w:r>
-          <w:bookmarkStart w:id="8" w:name="__DdeLink__358_69629302"/>
+          <w:bookmarkStart w:id="9" w:name="__DdeLink__358_69629302"/>
           <w:r>
             <w:t>MIPS-X-max-perf.</w:t>
           </w:r>
-          <w:bookmarkEnd w:id="8"/>
+          <w:bookmarkEnd w:id="9"/>
           <w:r>
             <w:t xml:space="preserve"> Il est similaire au programme MIPS-X.py, mais fonctionne uniquement en mode continu et n’affiche aucune information sur le déroulé du programme, afin d’évaluer les performances de notre ISS le plus exactement possible.</w:t>
           </w:r>
@@ -1914,11 +1918,11 @@
           <w:pPr>
             <w:pStyle w:val="Titre1"/>
           </w:pPr>
-          <w:bookmarkStart w:id="9" w:name="_Toc2539914"/>
+          <w:bookmarkStart w:id="10" w:name="_Toc2539914"/>
           <w:r>
             <w:t>V) Interface Graphique</w:t>
           </w:r>
-          <w:bookmarkEnd w:id="9"/>
+          <w:bookmarkEnd w:id="10"/>
           <w:r>
             <w:t> </w:t>
           </w:r>
@@ -1934,102 +1938,6 @@
                 <wp:extent cx="5267325" cy="3295650"/>
                 <wp:effectExtent l="0" t="0" r="9525" b="0"/>
                 <wp:docPr id="3" name="Image 3"/>
-                <wp:cNvGraphicFramePr>
-                  <a:graphicFrameLocks xmlns:a="http://schemas.openxmlformats.org/drawingml/2006/main" noChangeAspect="1"/>
-                </wp:cNvGraphicFramePr>
-                <a:graphic xmlns:a="http://schemas.openxmlformats.org/drawingml/2006/main">
-                  <a:graphicData uri="http://schemas.openxmlformats.org/drawingml/2006/picture">
-                    <pic:pic xmlns:pic="http://schemas.openxmlformats.org/drawingml/2006/picture">
-                      <pic:nvPicPr>
-                        <pic:cNvPr id="1" name=""/>
-                        <pic:cNvPicPr/>
-                      </pic:nvPicPr>
-                      <pic:blipFill>
-                        <a:blip r:embed="rId14"/>
-                        <a:stretch>
-                          <a:fillRect/>
-                        </a:stretch>
-                      </pic:blipFill>
-                      <pic:spPr>
-                        <a:xfrm>
-                          <a:off x="0" y="0"/>
-                          <a:ext cx="5267325" cy="3295650"/>
-                        </a:xfrm>
-                        <a:prstGeom prst="rect">
-                          <a:avLst/>
-                        </a:prstGeom>
-                      </pic:spPr>
-                    </pic:pic>
-                  </a:graphicData>
-                </a:graphic>
-              </wp:inline>
-            </w:drawing>
-          </w:r>
-        </w:p>
-        <w:p>
-          <w:r>
-            <w:t xml:space="preserve">Lors du lancement du fichier d’interface avec Python3, on génère la fenêtre ci-dessus codée avec la bibliothèque </w:t>
-          </w:r>
-          <w:proofErr w:type="spellStart"/>
-          <w:r>
-            <w:t>Tkinter</w:t>
-          </w:r>
-          <w:proofErr w:type="spellEnd"/>
-          <w:r>
-            <w:t>.</w:t>
-          </w:r>
-        </w:p>
-        <w:p>
-          <w:r>
-            <w:t xml:space="preserve">A partir de cette fenêtre, on peut charger un fichier de donnée en cliquant sur Fichier Data </w:t>
-          </w:r>
-          <w:proofErr w:type="spellStart"/>
-          <w:r>
-            <w:t>Decimal</w:t>
-          </w:r>
-          <w:proofErr w:type="spellEnd"/>
-          <w:r>
-            <w:t xml:space="preserve"> sous forme décimale, que l’on veut convertir en hexadécimal. De même, on peut charger un fichier écrit en assembleur grâce au bouton Fichier à compiler. L’interface va se modifier afin de laisser apparaitre les boutons permettant la conversion de ces deux fichiers. Il suffit de cliquer dessus pour que les fichiers soient convertis et automatiquement chargé pour l’exécution. Si on dispose des fichiers </w:t>
-          </w:r>
-          <w:r>
-            <w:t xml:space="preserve">en hexadécimal on peut directement utiliser les boutons </w:t>
-          </w:r>
-          <w:proofErr w:type="spellStart"/>
-          <w:r>
-            <w:t>Load</w:t>
-          </w:r>
-          <w:proofErr w:type="spellEnd"/>
-          <w:r>
-            <w:t xml:space="preserve"> Fichier Hexadécimal pour le programme et </w:t>
-          </w:r>
-          <w:proofErr w:type="spellStart"/>
-          <w:r>
-            <w:t>Load</w:t>
-          </w:r>
-          <w:proofErr w:type="spellEnd"/>
-          <w:r>
-            <w:t xml:space="preserve"> Fichier data </w:t>
-          </w:r>
-          <w:proofErr w:type="spellStart"/>
-          <w:r>
-            <w:t>Hexadecimal</w:t>
-          </w:r>
-          <w:proofErr w:type="spellEnd"/>
-          <w:r>
-            <w:t xml:space="preserve"> pour le fichier de données.</w:t>
-          </w:r>
-        </w:p>
-        <w:p>
-          <w:r>
-            <w:rPr>
-              <w:noProof/>
-            </w:rPr>
-            <w:lastRenderedPageBreak/>
-            <w:drawing>
-              <wp:inline distT="0" distB="0" distL="0" distR="0" wp14:anchorId="1EE61332" wp14:editId="508853AB">
-                <wp:extent cx="5731510" cy="2275840"/>
-                <wp:effectExtent l="0" t="0" r="2540" b="0"/>
-                <wp:docPr id="4" name="Image 4"/>
                 <wp:cNvGraphicFramePr>
                   <a:graphicFrameLocks xmlns:a="http://schemas.openxmlformats.org/drawingml/2006/main" noChangeAspect="1"/>
                 </wp:cNvGraphicFramePr>
@@ -2049,6 +1957,144 @@
                       <pic:spPr>
                         <a:xfrm>
                           <a:off x="0" y="0"/>
+                          <a:ext cx="5267325" cy="3295650"/>
+                        </a:xfrm>
+                        <a:prstGeom prst="rect">
+                          <a:avLst/>
+                        </a:prstGeom>
+                      </pic:spPr>
+                    </pic:pic>
+                  </a:graphicData>
+                </a:graphic>
+              </wp:inline>
+            </w:drawing>
+          </w:r>
+        </w:p>
+        <w:p>
+          <w:r>
+            <w:t xml:space="preserve">Lors du lancement du fichier d’interface avec Python3, on génère la fenêtre ci-dessus codée avec la bibliothèque </w:t>
+          </w:r>
+          <w:proofErr w:type="spellStart"/>
+          <w:r>
+            <w:t>Tkinter</w:t>
+          </w:r>
+          <w:proofErr w:type="spellEnd"/>
+          <w:r>
+            <w:t>.</w:t>
+          </w:r>
+        </w:p>
+        <w:p>
+          <w:r>
+            <w:t xml:space="preserve">A partir de cette fenêtre, on peut charger un fichier de donnée en cliquant sur </w:t>
+          </w:r>
+          <w:r>
+            <w:rPr>
+              <w:b/>
+            </w:rPr>
+            <w:t xml:space="preserve">Fichier Data </w:t>
+          </w:r>
+          <w:proofErr w:type="spellStart"/>
+          <w:r>
+            <w:rPr>
+              <w:b/>
+            </w:rPr>
+            <w:t>Decimal</w:t>
+          </w:r>
+          <w:proofErr w:type="spellEnd"/>
+          <w:r>
+            <w:t xml:space="preserve"> sous forme décimale, que l’on veut convertir en hexadécimal. De même, on peut charger un fichier écrit en assembleur grâce au bouton </w:t>
+          </w:r>
+          <w:r>
+            <w:rPr>
+              <w:b/>
+            </w:rPr>
+            <w:t>Fichier à compiler</w:t>
+          </w:r>
+          <w:r>
+            <w:t xml:space="preserve">. L’interface va se modifier afin de laisser apparaitre les boutons permettant la conversion de ces deux fichiers. Il suffit de cliquer dessus pour que les fichiers soient convertis et automatiquement chargé pour l’exécution. Si on dispose des fichiers </w:t>
+          </w:r>
+          <w:r>
+            <w:t xml:space="preserve">en hexadécimal on peut directement utiliser les boutons </w:t>
+          </w:r>
+          <w:proofErr w:type="spellStart"/>
+          <w:r>
+            <w:rPr>
+              <w:b/>
+            </w:rPr>
+            <w:t>Load</w:t>
+          </w:r>
+          <w:proofErr w:type="spellEnd"/>
+          <w:r>
+            <w:rPr>
+              <w:b/>
+            </w:rPr>
+            <w:t xml:space="preserve"> Fichier Hexadécimal</w:t>
+          </w:r>
+          <w:r>
+            <w:t xml:space="preserve"> pour le programme </w:t>
+          </w:r>
+          <w:r>
+            <w:rPr>
+              <w:b/>
+            </w:rPr>
+            <w:t xml:space="preserve">et </w:t>
+          </w:r>
+          <w:proofErr w:type="spellStart"/>
+          <w:r>
+            <w:rPr>
+              <w:b/>
+            </w:rPr>
+            <w:t>Load</w:t>
+          </w:r>
+          <w:proofErr w:type="spellEnd"/>
+          <w:r>
+            <w:rPr>
+              <w:b/>
+            </w:rPr>
+            <w:t xml:space="preserve"> Fichier data </w:t>
+          </w:r>
+          <w:proofErr w:type="spellStart"/>
+          <w:r>
+            <w:rPr>
+              <w:b/>
+            </w:rPr>
+            <w:t>Hexadecimal</w:t>
+          </w:r>
+          <w:proofErr w:type="spellEnd"/>
+          <w:r>
+            <w:t xml:space="preserve"> pour le fichier de données.</w:t>
+          </w:r>
+        </w:p>
+        <w:p>
+          <w:r>
+            <w:rPr>
+              <w:noProof/>
+            </w:rPr>
+            <w:lastRenderedPageBreak/>
+            <w:drawing>
+              <wp:inline distT="0" distB="0" distL="0" distR="0" wp14:anchorId="1EE61332" wp14:editId="508853AB">
+                <wp:extent cx="5731510" cy="2275840"/>
+                <wp:effectExtent l="0" t="0" r="2540" b="0"/>
+                <wp:docPr id="4" name="Image 4"/>
+                <wp:cNvGraphicFramePr>
+                  <a:graphicFrameLocks xmlns:a="http://schemas.openxmlformats.org/drawingml/2006/main" noChangeAspect="1"/>
+                </wp:cNvGraphicFramePr>
+                <a:graphic xmlns:a="http://schemas.openxmlformats.org/drawingml/2006/main">
+                  <a:graphicData uri="http://schemas.openxmlformats.org/drawingml/2006/picture">
+                    <pic:pic xmlns:pic="http://schemas.openxmlformats.org/drawingml/2006/picture">
+                      <pic:nvPicPr>
+                        <pic:cNvPr id="1" name=""/>
+                        <pic:cNvPicPr/>
+                      </pic:nvPicPr>
+                      <pic:blipFill>
+                        <a:blip r:embed="rId16"/>
+                        <a:stretch>
+                          <a:fillRect/>
+                        </a:stretch>
+                      </pic:blipFill>
+                      <pic:spPr>
+                        <a:xfrm>
+                          <a:off x="0" y="0"/>
                           <a:ext cx="5731510" cy="2275840"/>
                         </a:xfrm>
                         <a:prstGeom prst="rect">
@@ -2065,15 +2111,40 @@
         <w:p/>
         <w:p>
           <w:r>
-            <w:t>Ensuite, une fois les fichiers chargées, les boutons Pas a Pas et Run s’affiche afin d’exécuter le programme. Les différentes variables s’affichent en dessous de leur identifiant.</w:t>
-          </w:r>
-        </w:p>
-        <w:p>
-          <w:r>
-            <w:t>Une fois l’exécution finis, un bouton Réinitialiser permet la réinitialisation de tout le programme afin de pouvoir exécuter un nouveau code.</w:t>
-          </w:r>
-          <w:bookmarkStart w:id="10" w:name="_GoBack"/>
-          <w:bookmarkEnd w:id="10"/>
+            <w:t xml:space="preserve">Ensuite, une fois les fichiers chargées, les boutons </w:t>
+          </w:r>
+          <w:r>
+            <w:rPr>
+              <w:b/>
+            </w:rPr>
+            <w:t>Pas a Pas</w:t>
+          </w:r>
+          <w:r>
+            <w:t xml:space="preserve"> et </w:t>
+          </w:r>
+          <w:r>
+            <w:rPr>
+              <w:b/>
+            </w:rPr>
+            <w:t>Run</w:t>
+          </w:r>
+          <w:r>
+            <w:t xml:space="preserve"> s’affiche afin d’exécuter le programme. Les différentes variables s’affichent en dessous de leur identifiant.</w:t>
+          </w:r>
+        </w:p>
+        <w:p>
+          <w:r>
+            <w:t xml:space="preserve">Une fois l’exécution finis, un bouton </w:t>
+          </w:r>
+          <w:r>
+            <w:rPr>
+              <w:b/>
+            </w:rPr>
+            <w:t>Réinitialiser</w:t>
+          </w:r>
+          <w:r>
+            <w:t xml:space="preserve"> permet la réinitialisation de tout le programme afin de pouvoir exécuter un nouveau code.</w:t>
+          </w:r>
         </w:p>
         <w:p>
           <w:r>
@@ -2187,7 +2258,7 @@
                         <pic:cNvPicPr/>
                       </pic:nvPicPr>
                       <pic:blipFill>
-                        <a:blip r:embed="rId16"/>
+                        <a:blip r:embed="rId17"/>
                         <a:stretch>
                           <a:fillRect/>
                         </a:stretch>
@@ -2827,7 +2898,7 @@
       </w:sdtContent>
     </w:sdt>
     <w:sectPr>
-      <w:footerReference w:type="default" r:id="rId17"/>
+      <w:footerReference w:type="default" r:id="rId18"/>
       <w:pgSz w:w="11906" w:h="16838"/>
       <w:pgMar w:top="1440" w:right="1440" w:bottom="1440" w:left="1440" w:header="0" w:footer="720" w:gutter="0"/>
       <w:pgNumType w:start="1"/>
@@ -3909,6 +3980,18 @@
       <w:u w:val="single"/>
     </w:rPr>
   </w:style>
+  <w:style w:type="character" w:styleId="Mentionnonrsolue">
+    <w:name w:val="Unresolved Mention"/>
+    <w:basedOn w:val="Policepardfaut"/>
+    <w:uiPriority w:val="99"/>
+    <w:semiHidden/>
+    <w:unhideWhenUsed/>
+    <w:rsid w:val="00E837FA"/>
+    <w:rPr>
+      <w:color w:val="605E5C"/>
+      <w:shd w:val="clear" w:color="auto" w:fill="E1DFDD"/>
+    </w:rPr>
+  </w:style>
 </w:styles>
 </file>
 
@@ -4174,6 +4257,21 @@
 </file>
 
 <file path=customXml/item1.xml><?xml version="1.0" encoding="utf-8"?>
+<p:properties xmlns:p="http://schemas.microsoft.com/office/2006/metadata/properties" xmlns:xsi="http://www.w3.org/2001/XMLSchema-instance" xmlns:pc="http://schemas.microsoft.com/office/infopath/2007/PartnerControls">
+  <documentManagement/>
+</p:properties>
+</file>
+
+<file path=customXml/item2.xml><?xml version="1.0" encoding="utf-8"?>
+<?mso-contentType ?>
+<FormTemplates xmlns="http://schemas.microsoft.com/sharepoint/v3/contenttype/forms">
+  <Display>DocumentLibraryForm</Display>
+  <Edit>DocumentLibraryForm</Edit>
+  <New>DocumentLibraryForm</New>
+</FormTemplates>
+</file>
+
+<file path=customXml/item3.xml><?xml version="1.0" encoding="utf-8"?>
 <ct:contentTypeSchema xmlns:ct="http://schemas.microsoft.com/office/2006/metadata/contentType" xmlns:ma="http://schemas.microsoft.com/office/2006/metadata/properties/metaAttributes" ct:_="" ma:_="" ma:contentTypeName="Document" ma:contentTypeID="0x010100F4E1CD524853B147A12009122F7B49C7" ma:contentTypeVersion="2" ma:contentTypeDescription="Crée un document." ma:contentTypeScope="" ma:versionID="d0f2aeabe926f9d136d7a3919a2c4a02">
   <xsd:schema xmlns:xsd="http://www.w3.org/2001/XMLSchema" xmlns:xs="http://www.w3.org/2001/XMLSchema" xmlns:p="http://schemas.microsoft.com/office/2006/metadata/properties" xmlns:ns2="12c95897-9298-46a8-9d8a-9f57d805b836" targetNamespace="http://schemas.microsoft.com/office/2006/metadata/properties" ma:root="true" ma:fieldsID="8a10a58559f1e1aff3c271127ca8c482" ns2:_="">
     <xsd:import namespace="12c95897-9298-46a8-9d8a-9f57d805b836"/>
@@ -4305,26 +4403,28 @@
 </ct:contentTypeSchema>
 </file>
 
-<file path=customXml/item2.xml><?xml version="1.0" encoding="utf-8"?>
-<?mso-contentType ?>
-<FormTemplates xmlns="http://schemas.microsoft.com/sharepoint/v3/contenttype/forms">
-  <Display>DocumentLibraryForm</Display>
-  <Edit>DocumentLibraryForm</Edit>
-  <New>DocumentLibraryForm</New>
-</FormTemplates>
-</file>
-
-<file path=customXml/item3.xml><?xml version="1.0" encoding="utf-8"?>
-<p:properties xmlns:p="http://schemas.microsoft.com/office/2006/metadata/properties" xmlns:xsi="http://www.w3.org/2001/XMLSchema-instance" xmlns:pc="http://schemas.microsoft.com/office/infopath/2007/PartnerControls">
-  <documentManagement/>
-</p:properties>
-</file>
-
 <file path=customXml/item4.xml><?xml version="1.0" encoding="utf-8"?>
 <b:Sources xmlns:b="http://schemas.openxmlformats.org/officeDocument/2006/bibliography" xmlns="http://schemas.openxmlformats.org/officeDocument/2006/bibliography" SelectedStyle="\APASixthEditionOfficeOnline.xsl" StyleName="APA" Version="6"/>
 </file>
 
 <file path=customXml/itemProps1.xml><?xml version="1.0" encoding="utf-8"?>
+<ds:datastoreItem xmlns:ds="http://schemas.openxmlformats.org/officeDocument/2006/customXml" ds:itemID="{148BE15A-412D-4F1B-B870-DC1ECB3664BB}">
+  <ds:schemaRefs>
+    <ds:schemaRef ds:uri="http://schemas.microsoft.com/office/2006/metadata/properties"/>
+    <ds:schemaRef ds:uri="http://schemas.microsoft.com/office/infopath/2007/PartnerControls"/>
+  </ds:schemaRefs>
+</ds:datastoreItem>
+</file>
+
+<file path=customXml/itemProps2.xml><?xml version="1.0" encoding="utf-8"?>
+<ds:datastoreItem xmlns:ds="http://schemas.openxmlformats.org/officeDocument/2006/customXml" ds:itemID="{3ADF6AC2-F042-4411-B8D7-D32500D9DD03}">
+  <ds:schemaRefs>
+    <ds:schemaRef ds:uri="http://schemas.microsoft.com/sharepoint/v3/contenttype/forms"/>
+  </ds:schemaRefs>
+</ds:datastoreItem>
+</file>
+
+<file path=customXml/itemProps3.xml><?xml version="1.0" encoding="utf-8"?>
 <ds:datastoreItem xmlns:ds="http://schemas.openxmlformats.org/officeDocument/2006/customXml" ds:itemID="{B974E268-8853-422C-A642-A056B01D3557}">
   <ds:schemaRefs>
     <ds:schemaRef ds:uri="http://schemas.microsoft.com/office/2006/metadata/contentType"/>
@@ -4342,25 +4442,8 @@
 </ds:datastoreItem>
 </file>
 
-<file path=customXml/itemProps2.xml><?xml version="1.0" encoding="utf-8"?>
-<ds:datastoreItem xmlns:ds="http://schemas.openxmlformats.org/officeDocument/2006/customXml" ds:itemID="{3ADF6AC2-F042-4411-B8D7-D32500D9DD03}">
-  <ds:schemaRefs>
-    <ds:schemaRef ds:uri="http://schemas.microsoft.com/sharepoint/v3/contenttype/forms"/>
-  </ds:schemaRefs>
-</ds:datastoreItem>
-</file>
-
-<file path=customXml/itemProps3.xml><?xml version="1.0" encoding="utf-8"?>
-<ds:datastoreItem xmlns:ds="http://schemas.openxmlformats.org/officeDocument/2006/customXml" ds:itemID="{148BE15A-412D-4F1B-B870-DC1ECB3664BB}">
-  <ds:schemaRefs>
-    <ds:schemaRef ds:uri="http://schemas.microsoft.com/office/2006/metadata/properties"/>
-    <ds:schemaRef ds:uri="http://schemas.microsoft.com/office/infopath/2007/PartnerControls"/>
-  </ds:schemaRefs>
-</ds:datastoreItem>
-</file>
-
 <file path=customXml/itemProps4.xml><?xml version="1.0" encoding="utf-8"?>
-<ds:datastoreItem xmlns:ds="http://schemas.openxmlformats.org/officeDocument/2006/customXml" ds:itemID="{68E069C8-A05A-4F84-84F2-F587B90D52CE}">
+<ds:datastoreItem xmlns:ds="http://schemas.openxmlformats.org/officeDocument/2006/customXml" ds:itemID="{B8A930BA-2A4E-4C4A-9F47-279F00739A6B}">
   <ds:schemaRefs>
     <ds:schemaRef ds:uri="http://schemas.openxmlformats.org/officeDocument/2006/bibliography"/>
   </ds:schemaRefs>

</xml_diff>